<commit_message>
java web development start
</commit_message>
<xml_diff>
--- a/Java/Java complete Notes.docx
+++ b/Java/Java complete Notes.docx
@@ -568,8 +568,379 @@
       <w:pPr>
         <w:rPr>
           <w:rFonts w:asciiTheme="majorHAnsi" w:hAnsiTheme="majorHAnsi"/>
-        </w:rPr>
-      </w:pPr>
+          <w:b/>
+          <w:bCs/>
+        </w:rPr>
+      </w:pPr>
+    </w:p>
+    <w:p>
+      <w:pPr>
+        <w:rPr>
+          <w:rFonts w:asciiTheme="majorHAnsi" w:hAnsiTheme="majorHAnsi"/>
+          <w:b/>
+          <w:bCs/>
+          <w:sz w:val="36"/>
+          <w:szCs w:val="36"/>
+          <w:u w:val="single"/>
+        </w:rPr>
+      </w:pPr>
+      <w:r>
+        <w:rPr>
+          <w:rFonts w:asciiTheme="majorHAnsi" w:hAnsiTheme="majorHAnsi"/>
+          <w:b/>
+          <w:bCs/>
+          <w:sz w:val="36"/>
+          <w:szCs w:val="36"/>
+          <w:u w:val="single"/>
+        </w:rPr>
+        <w:t xml:space="preserve">Working with web devlopement </w:t>
+      </w:r>
+    </w:p>
+    <w:p>
+      <w:pPr>
+        <w:rPr>
+          <w:rFonts w:asciiTheme="majorHAnsi" w:hAnsiTheme="majorHAnsi"/>
+        </w:rPr>
+      </w:pPr>
+      <w:r>
+        <w:rPr>
+          <w:rFonts w:asciiTheme="majorHAnsi" w:hAnsiTheme="majorHAnsi"/>
+        </w:rPr>
+        <w:t xml:space="preserve">Before </w:t>
+      </w:r>
+      <w:r>
+        <w:rPr>
+          <w:rFonts w:asciiTheme="majorHAnsi" w:hAnsiTheme="majorHAnsi"/>
+        </w:rPr>
+        <w:t>starting first check your ide has capable software to create website if there not option for dynamic website and server then follow next step</w:t>
+      </w:r>
+      <w:r>
+        <w:rPr>
+          <w:rFonts w:asciiTheme="majorHAnsi" w:hAnsiTheme="majorHAnsi"/>
+        </w:rPr>
+        <w:t>.</w:t>
+      </w:r>
+    </w:p>
+    <w:p>
+      <w:pPr>
+        <w:rPr>
+          <w:rFonts w:asciiTheme="majorHAnsi" w:hAnsiTheme="majorHAnsi"/>
+        </w:rPr>
+      </w:pPr>
+      <w:r>
+        <w:rPr>
+          <w:rFonts w:asciiTheme="majorHAnsi" w:hAnsiTheme="majorHAnsi"/>
+        </w:rPr>
+        <w:t xml:space="preserve">Packages url :- </w:t>
+      </w:r>
+      <w:r>
+        <w:rPr>
+          <w:rFonts w:asciiTheme="majorHAnsi" w:hAnsiTheme="majorHAnsi"/>
+        </w:rPr>
+        <w:t>https://download.eclipse.org/releases/</w:t>
+      </w:r>
+    </w:p>
+    <w:p>
+      <w:pPr>
+        <w:rPr>
+          <w:rFonts w:asciiTheme="majorHAnsi" w:hAnsiTheme="majorHAnsi" w:cstheme="minorBidi"/>
+          <w:lang w:bidi="gu-IN"/>
+        </w:rPr>
+      </w:pPr>
+      <w:r>
+        <w:rPr>
+          <w:rFonts w:asciiTheme="majorHAnsi" w:hAnsiTheme="majorHAnsi"/>
+        </w:rPr>
+        <w:t xml:space="preserve">First going on menu and click on help &gt; install new software &gt; enter url of packages </w:t>
+      </w:r>
+      <w:r>
+        <w:rPr>
+          <w:rFonts w:asciiTheme="majorHAnsi" w:hAnsiTheme="majorHAnsi" w:cstheme="minorBidi"/>
+          <w:lang w:bidi="gu-IN"/>
+        </w:rPr>
+        <w:t>&gt; web, xml, java ee and OSGi select and finish</w:t>
+      </w:r>
+    </w:p>
+    <w:p>
+      <w:pPr>
+        <w:rPr>
+          <w:rFonts w:asciiTheme="majorHAnsi" w:hAnsiTheme="majorHAnsi" w:cstheme="minorBidi"/>
+          <w:lang w:bidi="gu-IN"/>
+        </w:rPr>
+      </w:pPr>
+    </w:p>
+    <w:p>
+      <w:pPr>
+        <w:rPr>
+          <w:rFonts w:asciiTheme="majorHAnsi" w:hAnsiTheme="majorHAnsi"/>
+        </w:rPr>
+      </w:pPr>
+      <w:r>
+        <w:rPr>
+          <w:rFonts w:asciiTheme="majorHAnsi" w:hAnsiTheme="majorHAnsi"/>
+        </w:rPr>
+        <w:t xml:space="preserve">Step 1 : </w:t>
+      </w:r>
+    </w:p>
+    <w:p>
+      <w:pPr>
+        <w:rPr>
+          <w:rFonts w:asciiTheme="majorHAnsi" w:hAnsiTheme="majorHAnsi"/>
+        </w:rPr>
+      </w:pPr>
+      <w:r>
+        <w:rPr>
+          <w:rFonts w:asciiTheme="majorHAnsi" w:hAnsiTheme="majorHAnsi"/>
+        </w:rPr>
+        <w:t>Configure tomcat server for running website</w:t>
+      </w:r>
+    </w:p>
+    <w:p>
+      <w:pPr>
+        <w:rPr>
+          <w:rFonts w:asciiTheme="majorHAnsi" w:hAnsiTheme="majorHAnsi"/>
+        </w:rPr>
+      </w:pPr>
+    </w:p>
+    <w:p>
+      <w:pPr>
+        <w:rPr>
+          <w:rFonts w:asciiTheme="majorHAnsi" w:hAnsiTheme="majorHAnsi"/>
+        </w:rPr>
+      </w:pPr>
+      <w:r>
+        <w:rPr>
+          <w:rFonts w:asciiTheme="majorHAnsi" w:hAnsiTheme="majorHAnsi"/>
+        </w:rPr>
+        <w:t>Step 2</w:t>
+      </w:r>
+      <w:r>
+        <w:rPr>
+          <w:rFonts w:asciiTheme="majorHAnsi" w:hAnsiTheme="majorHAnsi"/>
+        </w:rPr>
+        <w:t xml:space="preserve"> : </w:t>
+      </w:r>
+    </w:p>
+    <w:p>
+      <w:pPr>
+        <w:rPr>
+          <w:rFonts w:asciiTheme="majorHAnsi" w:hAnsiTheme="majorHAnsi"/>
+        </w:rPr>
+      </w:pPr>
+      <w:r>
+        <w:rPr>
+          <w:rFonts w:asciiTheme="majorHAnsi" w:hAnsiTheme="majorHAnsi"/>
+        </w:rPr>
+        <w:t xml:space="preserve">Create dynamic web project with or without xml file. Xml use for define path and without xml we can assign path direct in servlet </w:t>
+      </w:r>
+    </w:p>
+    <w:p>
+      <w:pPr>
+        <w:rPr>
+          <w:rFonts w:asciiTheme="majorHAnsi" w:hAnsiTheme="majorHAnsi"/>
+        </w:rPr>
+      </w:pPr>
+      <w:r>
+        <w:rPr>
+          <w:rFonts w:asciiTheme="majorHAnsi" w:hAnsiTheme="majorHAnsi"/>
+        </w:rPr>
+        <w:t>With xml</w:t>
+      </w:r>
+    </w:p>
+    <w:p>
+      <w:pPr>
+        <w:rPr>
+          <w:rFonts w:asciiTheme="majorHAnsi" w:hAnsiTheme="majorHAnsi"/>
+        </w:rPr>
+      </w:pPr>
+      <w:r>
+        <w:rPr>
+          <w:rFonts w:asciiTheme="majorHAnsi" w:hAnsiTheme="majorHAnsi"/>
+          <w:color w:val="FF0000"/>
+          <w:sz w:val="24"/>
+          <w:szCs w:val="24"/>
+        </w:rPr>
+        <w:t>&lt;servlet&gt;</w:t>
+      </w:r>
+    </w:p>
+    <w:p>
+      <w:pPr>
+        <w:rPr>
+          <w:rFonts w:asciiTheme="majorHAnsi" w:hAnsiTheme="majorHAnsi"/>
+          <w:color w:val="FF0000"/>
+          <w:sz w:val="24"/>
+          <w:szCs w:val="24"/>
+        </w:rPr>
+      </w:pPr>
+      <w:r>
+        <w:rPr>
+          <w:rFonts w:asciiTheme="majorHAnsi" w:hAnsiTheme="majorHAnsi"/>
+          <w:color w:val="FF0000"/>
+          <w:sz w:val="24"/>
+          <w:szCs w:val="24"/>
+        </w:rPr>
+        <w:tab/>
+        <w:t>&lt;servlet-name&gt;home&lt;/servlet-name&gt;</w:t>
+      </w:r>
+    </w:p>
+    <w:p>
+      <w:pPr>
+        <w:rPr>
+          <w:rFonts w:asciiTheme="majorHAnsi" w:hAnsiTheme="majorHAnsi"/>
+          <w:color w:val="FF0000"/>
+          <w:sz w:val="24"/>
+          <w:szCs w:val="24"/>
+        </w:rPr>
+      </w:pPr>
+      <w:r>
+        <w:rPr>
+          <w:rFonts w:asciiTheme="majorHAnsi" w:hAnsiTheme="majorHAnsi"/>
+          <w:color w:val="FF0000"/>
+          <w:sz w:val="24"/>
+          <w:szCs w:val="24"/>
+        </w:rPr>
+        <w:lastRenderedPageBreak/>
+        <w:tab/>
+        <w:t>&lt;servlet-class&gt;com.servlet.Firstservelet&lt;/servlet-class&gt;</w:t>
+      </w:r>
+    </w:p>
+    <w:p>
+      <w:pPr>
+        <w:rPr>
+          <w:rFonts w:asciiTheme="majorHAnsi" w:hAnsiTheme="majorHAnsi"/>
+          <w:color w:val="FF0000"/>
+          <w:sz w:val="24"/>
+          <w:szCs w:val="24"/>
+        </w:rPr>
+      </w:pPr>
+      <w:r>
+        <w:rPr>
+          <w:rFonts w:asciiTheme="majorHAnsi" w:hAnsiTheme="majorHAnsi"/>
+          <w:color w:val="FF0000"/>
+          <w:sz w:val="24"/>
+          <w:szCs w:val="24"/>
+        </w:rPr>
+        <w:t>&lt;/servlet&gt;</w:t>
+      </w:r>
+      <w:r>
+        <w:rPr>
+          <w:rFonts w:asciiTheme="majorHAnsi" w:hAnsiTheme="majorHAnsi"/>
+          <w:color w:val="FF0000"/>
+          <w:sz w:val="24"/>
+          <w:szCs w:val="24"/>
+        </w:rPr>
+        <w:tab/>
+      </w:r>
+    </w:p>
+    <w:p>
+      <w:pPr>
+        <w:rPr>
+          <w:rFonts w:asciiTheme="majorHAnsi" w:hAnsiTheme="majorHAnsi"/>
+          <w:color w:val="FF0000"/>
+          <w:sz w:val="24"/>
+          <w:szCs w:val="24"/>
+        </w:rPr>
+      </w:pPr>
+      <w:r>
+        <w:rPr>
+          <w:rFonts w:asciiTheme="majorHAnsi" w:hAnsiTheme="majorHAnsi"/>
+          <w:color w:val="FF0000"/>
+          <w:sz w:val="24"/>
+          <w:szCs w:val="24"/>
+        </w:rPr>
+        <w:t>&lt;servlet-mapping&gt;</w:t>
+      </w:r>
+    </w:p>
+    <w:p>
+      <w:pPr>
+        <w:rPr>
+          <w:rFonts w:asciiTheme="majorHAnsi" w:hAnsiTheme="majorHAnsi"/>
+          <w:color w:val="FF0000"/>
+          <w:sz w:val="24"/>
+          <w:szCs w:val="24"/>
+        </w:rPr>
+      </w:pPr>
+      <w:r>
+        <w:rPr>
+          <w:rFonts w:asciiTheme="majorHAnsi" w:hAnsiTheme="majorHAnsi"/>
+          <w:color w:val="FF0000"/>
+          <w:sz w:val="24"/>
+          <w:szCs w:val="24"/>
+        </w:rPr>
+        <w:tab/>
+        <w:t>&lt;servlet-name&gt;home&lt;/servlet-name&gt;</w:t>
+      </w:r>
+    </w:p>
+    <w:p>
+      <w:pPr>
+        <w:rPr>
+          <w:rFonts w:asciiTheme="majorHAnsi" w:hAnsiTheme="majorHAnsi"/>
+          <w:color w:val="FF0000"/>
+          <w:sz w:val="24"/>
+          <w:szCs w:val="24"/>
+        </w:rPr>
+      </w:pPr>
+      <w:r>
+        <w:rPr>
+          <w:rFonts w:asciiTheme="majorHAnsi" w:hAnsiTheme="majorHAnsi"/>
+          <w:color w:val="FF0000"/>
+          <w:sz w:val="24"/>
+          <w:szCs w:val="24"/>
+        </w:rPr>
+        <w:tab/>
+        <w:t>&lt;url-pattern&gt;/login&lt;/url-pattern&gt;</w:t>
+      </w:r>
+    </w:p>
+    <w:p>
+      <w:pPr>
+        <w:rPr>
+          <w:rFonts w:asciiTheme="majorHAnsi" w:hAnsiTheme="majorHAnsi"/>
+          <w:color w:val="FF0000"/>
+          <w:sz w:val="24"/>
+          <w:szCs w:val="24"/>
+        </w:rPr>
+      </w:pPr>
+      <w:r>
+        <w:rPr>
+          <w:rFonts w:asciiTheme="majorHAnsi" w:hAnsiTheme="majorHAnsi"/>
+          <w:color w:val="FF0000"/>
+          <w:sz w:val="24"/>
+          <w:szCs w:val="24"/>
+        </w:rPr>
+        <w:t>&lt;/servlet-mapping&gt;</w:t>
+      </w:r>
+    </w:p>
+    <w:p>
+      <w:pPr>
+        <w:rPr>
+          <w:rFonts w:asciiTheme="majorHAnsi" w:hAnsiTheme="majorHAnsi"/>
+        </w:rPr>
+      </w:pPr>
+      <w:r>
+        <w:rPr>
+          <w:rFonts w:asciiTheme="majorHAnsi" w:hAnsiTheme="majorHAnsi"/>
+        </w:rPr>
+        <w:t xml:space="preserve">Without xml </w:t>
+      </w:r>
+    </w:p>
+    <w:p>
+      <w:pPr>
+        <w:rPr>
+          <w:rFonts w:asciiTheme="majorHAnsi" w:hAnsiTheme="majorHAnsi"/>
+          <w:color w:val="FF0000"/>
+          <w:sz w:val="24"/>
+          <w:szCs w:val="24"/>
+        </w:rPr>
+      </w:pPr>
+      <w:r>
+        <w:rPr>
+          <w:rFonts w:asciiTheme="majorHAnsi" w:hAnsiTheme="majorHAnsi"/>
+          <w:color w:val="FF0000"/>
+          <w:sz w:val="24"/>
+          <w:szCs w:val="24"/>
+        </w:rPr>
+        <w:t>@WebServlet("/login")</w:t>
+      </w:r>
     </w:p>
     <w:p>
       <w:pPr>
@@ -759,7 +1130,7 @@
   <w:style w:type="paragraph" w:default="1" w:styleId="Normal">
     <w:name w:val="Normal"/>
     <w:qFormat/>
-    <w:rsid w:val="00A02199"/>
+    <w:rsid w:val="000A48E2"/>
   </w:style>
   <w:style w:type="character" w:default="1" w:styleId="DefaultParagraphFont">
     <w:name w:val="Default Paragraph Font"/>

</xml_diff>